<commit_message>
Update images to match GitHub default dark theme
</commit_message>
<xml_diff>
--- a/assets/logo.docx
+++ b/assets/logo.docx
@@ -18,7 +18,7 @@
         <mc:AlternateContent>
           <mc:Choice Requires="wpg">
             <w:drawing>
-              <wp:anchor distT="0" distB="0" distL="114300" distR="114300" simplePos="0" relativeHeight="251662336" behindDoc="0" locked="0" layoutInCell="1" allowOverlap="1" wp14:anchorId="67982596" wp14:editId="6CF1326C">
+              <wp:anchor distT="0" distB="0" distL="114300" distR="114300" simplePos="0" relativeHeight="251662336" behindDoc="0" locked="0" layoutInCell="1" allowOverlap="1" wp14:anchorId="67982596" wp14:editId="57E624B6">
                 <wp:simplePos x="0" y="0"/>
                 <wp:positionH relativeFrom="column">
                   <wp:posOffset>0</wp:posOffset>
@@ -55,7 +55,7 @@
                             <a:avLst/>
                           </a:prstGeom>
                           <a:solidFill>
-                            <a:srgbClr val="22272E"/>
+                            <a:srgbClr val="0D1117"/>
                           </a:solidFill>
                           <a:ln>
                             <a:solidFill>
@@ -108,7 +108,7 @@
                               <w:pPr>
                                 <w:rPr>
                                   <w:b/>
-                                  <w:color w:val="A02B93" w:themeColor="accent5"/>
+                                  <w:color w:val="D769CA"/>
                                   <w:sz w:val="56"/>
                                   <w:szCs w:val="56"/>
                                   <w14:shadow w14:blurRad="12700" w14:dist="38100" w14:dir="2700000" w14:sx="100000" w14:sy="100000" w14:kx="0" w14:ky="0" w14:algn="tl">
@@ -119,8 +119,7 @@
                                   <w14:textOutline w14:w="3175" w14:cap="flat" w14:cmpd="sng" w14:algn="ctr">
                                     <w14:solidFill>
                                       <w14:schemeClr w14:val="accent5">
-                                        <w14:lumMod w14:val="20000"/>
-                                        <w14:lumOff w14:val="80000"/>
+                                        <w14:lumMod w14:val="75000"/>
                                       </w14:schemeClr>
                                     </w14:solidFill>
                                     <w14:prstDash w14:val="solid"/>
@@ -133,7 +132,7 @@
                                   <w:rFonts w:ascii="Rastanty Cortez" w:hAnsi="Rastanty Cortez"/>
                                   <w:b/>
                                   <w:noProof/>
-                                  <w:color w:val="A02B93" w:themeColor="accent5"/>
+                                  <w:color w:val="D769CA"/>
                                   <w:sz w:val="56"/>
                                   <w:szCs w:val="56"/>
                                   <w14:shadow w14:blurRad="12700" w14:dist="38100" w14:dir="2700000" w14:sx="100000" w14:sy="100000" w14:kx="0" w14:ky="0" w14:algn="tl">
@@ -144,8 +143,7 @@
                                   <w14:textOutline w14:w="3175" w14:cap="flat" w14:cmpd="sng" w14:algn="ctr">
                                     <w14:solidFill>
                                       <w14:schemeClr w14:val="accent5">
-                                        <w14:lumMod w14:val="20000"/>
-                                        <w14:lumOff w14:val="80000"/>
+                                        <w14:lumMod w14:val="75000"/>
                                       </w14:schemeClr>
                                     </w14:solidFill>
                                     <w14:prstDash w14:val="solid"/>
@@ -189,8 +187,6 @@
                                   <w14:shadow w14:blurRad="12700" w14:dist="38100" w14:dir="2700000" w14:sx="100000" w14:sy="100000" w14:kx="0" w14:ky="0" w14:algn="ctr">
                                     <w14:schemeClr w14:val="accent1">
                                       <w14:alpha w14:val="50000"/>
-                                      <w14:lumMod w14:val="60000"/>
-                                      <w14:lumOff w14:val="40000"/>
                                     </w14:schemeClr>
                                   </w14:shadow>
                                   <w14:textOutline w14:w="0" w14:cap="flat" w14:cmpd="sng" w14:algn="ctr">
@@ -209,8 +205,6 @@
                                   <w14:shadow w14:blurRad="12700" w14:dist="38100" w14:dir="2700000" w14:sx="100000" w14:sy="100000" w14:kx="0" w14:ky="0" w14:algn="ctr">
                                     <w14:schemeClr w14:val="accent1">
                                       <w14:alpha w14:val="50000"/>
-                                      <w14:lumMod w14:val="60000"/>
-                                      <w14:lumOff w14:val="40000"/>
                                     </w14:schemeClr>
                                   </w14:shadow>
                                   <w14:textOutline w14:w="0" w14:cap="flat" w14:cmpd="sng" w14:algn="ctr">
@@ -245,8 +239,8 @@
           </mc:Choice>
           <mc:Fallback>
             <w:pict>
-              <v:group w14:anchorId="67982596" id="Group 5" o:spid="_x0000_s1026" style="position:absolute;margin-left:0;margin-top:81pt;width:73.1pt;height:70pt;z-index:251662336;mso-width-relative:margin;mso-height-relative:margin" coordorigin="285" coordsize="9283,8890" o:gfxdata="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">
-                <v:rect id="Rectangle 4" o:spid="_x0000_s1027" style="position:absolute;left:546;width:8890;height:8890;visibility:visible;mso-wrap-style:square;v-text-anchor:middle" o:gfxdata="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" fillcolor="#22272e" strokecolor="white [3212]" strokeweight="1pt"/>
+              <v:group w14:anchorId="67982596" id="Group 5" o:spid="_x0000_s1026" style="position:absolute;margin-left:0;margin-top:81pt;width:73.1pt;height:70pt;z-index:251662336;mso-width-relative:margin;mso-height-relative:margin" coordorigin="285" coordsize="9283,8890" o:gfxdata="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">
+                <v:rect id="Rectangle 4" o:spid="_x0000_s1027" style="position:absolute;left:546;width:8890;height:8890;visibility:visible;mso-wrap-style:square;v-text-anchor:middle" o:gfxdata="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" fillcolor="#0d1117" strokecolor="white [3212]" strokeweight="1pt"/>
                 <v:shapetype id="_x0000_t202" coordsize="21600,21600" o:spt="202" path="m,l,21600r21600,l21600,xe">
                   <v:stroke joinstyle="miter"/>
                   <v:path gradientshapeok="t" o:connecttype="rect"/>
@@ -258,7 +252,7 @@
                         <w:pPr>
                           <w:rPr>
                             <w:b/>
-                            <w:color w:val="A02B93" w:themeColor="accent5"/>
+                            <w:color w:val="D769CA"/>
                             <w:sz w:val="56"/>
                             <w:szCs w:val="56"/>
                             <w14:shadow w14:blurRad="12700" w14:dist="38100" w14:dir="2700000" w14:sx="100000" w14:sy="100000" w14:kx="0" w14:ky="0" w14:algn="tl">
@@ -269,8 +263,7 @@
                             <w14:textOutline w14:w="3175" w14:cap="flat" w14:cmpd="sng" w14:algn="ctr">
                               <w14:solidFill>
                                 <w14:schemeClr w14:val="accent5">
-                                  <w14:lumMod w14:val="20000"/>
-                                  <w14:lumOff w14:val="80000"/>
+                                  <w14:lumMod w14:val="75000"/>
                                 </w14:schemeClr>
                               </w14:solidFill>
                               <w14:prstDash w14:val="solid"/>
@@ -283,7 +276,7 @@
                             <w:rFonts w:ascii="Rastanty Cortez" w:hAnsi="Rastanty Cortez"/>
                             <w:b/>
                             <w:noProof/>
-                            <w:color w:val="A02B93" w:themeColor="accent5"/>
+                            <w:color w:val="D769CA"/>
                             <w:sz w:val="56"/>
                             <w:szCs w:val="56"/>
                             <w14:shadow w14:blurRad="12700" w14:dist="38100" w14:dir="2700000" w14:sx="100000" w14:sy="100000" w14:kx="0" w14:ky="0" w14:algn="tl">
@@ -294,8 +287,7 @@
                             <w14:textOutline w14:w="3175" w14:cap="flat" w14:cmpd="sng" w14:algn="ctr">
                               <w14:solidFill>
                                 <w14:schemeClr w14:val="accent5">
-                                  <w14:lumMod w14:val="20000"/>
-                                  <w14:lumOff w14:val="80000"/>
+                                  <w14:lumMod w14:val="75000"/>
                                 </w14:schemeClr>
                               </w14:solidFill>
                               <w14:prstDash w14:val="solid"/>
@@ -318,8 +310,6 @@
                             <w14:shadow w14:blurRad="12700" w14:dist="38100" w14:dir="2700000" w14:sx="100000" w14:sy="100000" w14:kx="0" w14:ky="0" w14:algn="ctr">
                               <w14:schemeClr w14:val="accent1">
                                 <w14:alpha w14:val="50000"/>
-                                <w14:lumMod w14:val="60000"/>
-                                <w14:lumOff w14:val="40000"/>
                               </w14:schemeClr>
                             </w14:shadow>
                             <w14:textOutline w14:w="0" w14:cap="flat" w14:cmpd="sng" w14:algn="ctr">
@@ -338,8 +328,6 @@
                             <w14:shadow w14:blurRad="12700" w14:dist="38100" w14:dir="2700000" w14:sx="100000" w14:sy="100000" w14:kx="0" w14:ky="0" w14:algn="ctr">
                               <w14:schemeClr w14:val="accent1">
                                 <w14:alpha w14:val="50000"/>
-                                <w14:lumMod w14:val="60000"/>
-                                <w14:lumOff w14:val="40000"/>
                               </w14:schemeClr>
                             </w14:shadow>
                             <w14:textOutline w14:w="0" w14:cap="flat" w14:cmpd="sng" w14:algn="ctr">

</xml_diff>

<commit_message>
Add NuGet package details
</commit_message>
<xml_diff>
--- a/assets/logo.docx
+++ b/assets/logo.docx
@@ -18,13 +18,1047 @@
         <mc:AlternateContent>
           <mc:Choice Requires="wpg">
             <w:drawing>
-              <wp:anchor distT="0" distB="0" distL="114300" distR="114300" simplePos="0" relativeHeight="251662336" behindDoc="0" locked="0" layoutInCell="1" allowOverlap="1" wp14:anchorId="67982596" wp14:editId="57E624B6">
+              <wp:anchor distT="0" distB="0" distL="114300" distR="114300" simplePos="0" relativeHeight="251666432" behindDoc="0" locked="0" layoutInCell="1" allowOverlap="1" wp14:anchorId="49923D79" wp14:editId="2AEA07CA">
+                <wp:simplePos x="0" y="0"/>
+                <wp:positionH relativeFrom="column">
+                  <wp:posOffset>1143000</wp:posOffset>
+                </wp:positionH>
+                <wp:positionV relativeFrom="paragraph">
+                  <wp:posOffset>1143000</wp:posOffset>
+                </wp:positionV>
+                <wp:extent cx="915035" cy="1600200"/>
+                <wp:effectExtent l="0" t="0" r="18415" b="0"/>
+                <wp:wrapNone/>
+                <wp:docPr id="178411175" name="Group 5"/>
+                <wp:cNvGraphicFramePr/>
+                <a:graphic xmlns:a="http://schemas.openxmlformats.org/drawingml/2006/main">
+                  <a:graphicData uri="http://schemas.microsoft.com/office/word/2010/wordprocessingGroup">
+                    <wpg:wgp>
+                      <wpg:cNvGrpSpPr/>
+                      <wpg:grpSpPr>
+                        <a:xfrm>
+                          <a:off x="0" y="0"/>
+                          <a:ext cx="915035" cy="1600200"/>
+                          <a:chOff x="28575" y="-514350"/>
+                          <a:chExt cx="915035" cy="1600200"/>
+                        </a:xfrm>
+                      </wpg:grpSpPr>
+                      <wps:wsp>
+                        <wps:cNvPr id="59903610" name="Rectangle 4"/>
+                        <wps:cNvSpPr/>
+                        <wps:spPr>
+                          <a:xfrm>
+                            <a:off x="54610" y="0"/>
+                            <a:ext cx="889000" cy="889000"/>
+                          </a:xfrm>
+                          <a:prstGeom prst="rect">
+                            <a:avLst/>
+                          </a:prstGeom>
+                          <a:solidFill>
+                            <a:srgbClr val="0D1117"/>
+                          </a:solidFill>
+                          <a:ln>
+                            <a:solidFill>
+                              <a:schemeClr val="bg1"/>
+                            </a:solidFill>
+                          </a:ln>
+                        </wps:spPr>
+                        <wps:style>
+                          <a:lnRef idx="2">
+                            <a:schemeClr val="accent1">
+                              <a:shade val="15000"/>
+                            </a:schemeClr>
+                          </a:lnRef>
+                          <a:fillRef idx="1">
+                            <a:schemeClr val="accent1"/>
+                          </a:fillRef>
+                          <a:effectRef idx="0">
+                            <a:schemeClr val="accent1"/>
+                          </a:effectRef>
+                          <a:fontRef idx="minor">
+                            <a:schemeClr val="lt1"/>
+                          </a:fontRef>
+                        </wps:style>
+                        <wps:bodyPr rot="0" spcFirstLastPara="0" vertOverflow="overflow" horzOverflow="overflow" vert="horz" wrap="square" lIns="91440" tIns="45720" rIns="91440" bIns="45720" numCol="1" spcCol="0" rtlCol="0" fromWordArt="0" anchor="ctr" anchorCtr="0" forceAA="0" compatLnSpc="1">
+                          <a:prstTxWarp prst="textNoShape">
+                            <a:avLst/>
+                          </a:prstTxWarp>
+                          <a:noAutofit/>
+                        </wps:bodyPr>
+                      </wps:wsp>
+                      <wps:wsp>
+                        <wps:cNvPr id="2025331383" name="Text Box 1"/>
+                        <wps:cNvSpPr txBox="1"/>
+                        <wps:spPr>
+                          <a:xfrm>
+                            <a:off x="196850" y="-514350"/>
+                            <a:ext cx="688340" cy="1600200"/>
+                          </a:xfrm>
+                          <a:prstGeom prst="rect">
+                            <a:avLst/>
+                          </a:prstGeom>
+                          <a:noFill/>
+                          <a:ln w="6350">
+                            <a:noFill/>
+                          </a:ln>
+                        </wps:spPr>
+                        <wps:txbx>
+                          <w:txbxContent>
+                            <w:p>
+                              <w:pPr>
+                                <w:rPr>
+                                  <w:b/>
+                                  <w:color w:val="D769CA"/>
+                                  <w:sz w:val="168"/>
+                                  <w:szCs w:val="168"/>
+                                  <w14:shadow w14:blurRad="38100" w14:dist="38100" w14:dir="2700000" w14:sx="100000" w14:sy="100000" w14:kx="0" w14:ky="0" w14:algn="tl">
+                                    <w14:schemeClr w14:val="accent5">
+                                      <w14:alpha w14:val="50000"/>
+                                    </w14:schemeClr>
+                                  </w14:shadow>
+                                  <w14:textOutline w14:w="9525" w14:cap="flat" w14:cmpd="sng" w14:algn="ctr">
+                                    <w14:solidFill>
+                                      <w14:schemeClr w14:val="accent5">
+                                        <w14:lumMod w14:val="75000"/>
+                                      </w14:schemeClr>
+                                    </w14:solidFill>
+                                    <w14:prstDash w14:val="solid"/>
+                                    <w14:round/>
+                                  </w14:textOutline>
+                                </w:rPr>
+                              </w:pPr>
+                              <w:r>
+                                <w:rPr>
+                                  <w:rFonts w:ascii="Rastanty Cortez" w:hAnsi="Rastanty Cortez"/>
+                                  <w:b/>
+                                  <w:noProof/>
+                                  <w:color w:val="D769CA"/>
+                                  <w:sz w:val="168"/>
+                                  <w:szCs w:val="168"/>
+                                  <w14:shadow w14:blurRad="38100" w14:dist="38100" w14:dir="2700000" w14:sx="100000" w14:sy="100000" w14:kx="0" w14:ky="0" w14:algn="tl">
+                                    <w14:schemeClr w14:val="accent5">
+                                      <w14:alpha w14:val="50000"/>
+                                    </w14:schemeClr>
+                                  </w14:shadow>
+                                  <w14:textOutline w14:w="9525" w14:cap="flat" w14:cmpd="sng" w14:algn="ctr">
+                                    <w14:solidFill>
+                                      <w14:schemeClr w14:val="accent5">
+                                        <w14:lumMod w14:val="75000"/>
+                                      </w14:schemeClr>
+                                    </w14:solidFill>
+                                    <w14:prstDash w14:val="solid"/>
+                                    <w14:round/>
+                                  </w14:textOutline>
+                                </w:rPr>
+                                <w:t>D</w:t>
+                              </w:r>
+                            </w:p>
+                          </w:txbxContent>
+                        </wps:txbx>
+                        <wps:bodyPr rot="0" spcFirstLastPara="0" vertOverflow="overflow" horzOverflow="overflow" vert="horz" wrap="none" lIns="91440" tIns="45720" rIns="91440" bIns="45720" numCol="1" spcCol="0" rtlCol="0" fromWordArt="0" anchor="t" anchorCtr="0" forceAA="0" compatLnSpc="1">
+                          <a:prstTxWarp prst="textNoShape">
+                            <a:avLst/>
+                          </a:prstTxWarp>
+                          <a:noAutofit/>
+                        </wps:bodyPr>
+                      </wps:wsp>
+                      <wps:wsp>
+                        <wps:cNvPr id="351717730" name="Text Box 2"/>
+                        <wps:cNvSpPr txBox="1"/>
+                        <wps:spPr>
+                          <a:xfrm>
+                            <a:off x="28575" y="114300"/>
+                            <a:ext cx="905510" cy="491490"/>
+                          </a:xfrm>
+                          <a:prstGeom prst="rect">
+                            <a:avLst/>
+                          </a:prstGeom>
+                          <a:noFill/>
+                          <a:ln w="6350">
+                            <a:noFill/>
+                          </a:ln>
+                        </wps:spPr>
+                        <wps:txbx>
+                          <w:txbxContent>
+                            <w:p>
+                              <w:pPr>
+                                <w:rPr>
+                                  <w:color w:val="45B0E1" w:themeColor="accent1" w:themeTint="99"/>
+                                  <w14:shadow w14:blurRad="12700" w14:dist="38100" w14:dir="2700000" w14:sx="100000" w14:sy="100000" w14:kx="0" w14:ky="0" w14:algn="ctr">
+                                    <w14:schemeClr w14:val="accent1">
+                                      <w14:alpha w14:val="50000"/>
+                                    </w14:schemeClr>
+                                  </w14:shadow>
+                                  <w14:textOutline w14:w="9525" w14:cap="flat" w14:cmpd="sng" w14:algn="ctr">
+                                    <w14:solidFill>
+                                      <w14:schemeClr w14:val="accent1">
+                                        <w14:lumMod w14:val="75000"/>
+                                      </w14:schemeClr>
+                                    </w14:solidFill>
+                                    <w14:prstDash w14:val="solid"/>
+                                    <w14:round/>
+                                  </w14:textOutline>
+                                </w:rPr>
+                              </w:pPr>
+                              <w:r>
+                                <w:rPr>
+                                  <w:rFonts w:ascii="Recursive Sn Lnr St Blk" w:hAnsi="Recursive Sn Lnr St Blk"/>
+                                  <w:color w:val="45B0E1" w:themeColor="accent1" w:themeTint="99"/>
+                                  <w:sz w:val="48"/>
+                                  <w:szCs w:val="48"/>
+                                  <w14:shadow w14:blurRad="12700" w14:dist="38100" w14:dir="2700000" w14:sx="100000" w14:sy="100000" w14:kx="0" w14:ky="0" w14:algn="ctr">
+                                    <w14:schemeClr w14:val="accent1">
+                                      <w14:alpha w14:val="50000"/>
+                                    </w14:schemeClr>
+                                  </w14:shadow>
+                                  <w14:textOutline w14:w="9525" w14:cap="flat" w14:cmpd="sng" w14:algn="ctr">
+                                    <w14:solidFill>
+                                      <w14:schemeClr w14:val="accent1">
+                                        <w14:lumMod w14:val="75000"/>
+                                      </w14:schemeClr>
+                                    </w14:solidFill>
+                                    <w14:prstDash w14:val="solid"/>
+                                    <w14:round/>
+                                  </w14:textOutline>
+                                </w:rPr>
+                                <w:t>TEXT</w:t>
+                              </w:r>
+                            </w:p>
+                          </w:txbxContent>
+                        </wps:txbx>
+                        <wps:bodyPr rot="0" spcFirstLastPara="0" vertOverflow="overflow" horzOverflow="overflow" vert="horz" wrap="none" lIns="91440" tIns="45720" rIns="91440" bIns="45720" numCol="1" spcCol="0" rtlCol="0" fromWordArt="0" anchor="t" anchorCtr="0" forceAA="0" compatLnSpc="1">
+                          <a:prstTxWarp prst="textNoShape">
+                            <a:avLst/>
+                          </a:prstTxWarp>
+                          <a:noAutofit/>
+                        </wps:bodyPr>
+                      </wps:wsp>
+                    </wpg:wgp>
+                  </a:graphicData>
+                </a:graphic>
+                <wp14:sizeRelH relativeFrom="margin">
+                  <wp14:pctWidth>0</wp14:pctWidth>
+                </wp14:sizeRelH>
+                <wp14:sizeRelV relativeFrom="margin">
+                  <wp14:pctHeight>0</wp14:pctHeight>
+                </wp14:sizeRelV>
+              </wp:anchor>
+            </w:drawing>
+          </mc:Choice>
+          <mc:Fallback>
+            <w:pict>
+              <v:group w14:anchorId="49923D79" id="Group 5" o:spid="_x0000_s1026" style="position:absolute;margin-left:90pt;margin-top:90pt;width:72.05pt;height:126pt;z-index:251666432;mso-width-relative:margin;mso-height-relative:margin" coordorigin="285,-5143" coordsize="9150,16002" o:gfxdata="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">
+                <v:rect id="Rectangle 4" o:spid="_x0000_s1027" style="position:absolute;left:546;width:8890;height:8890;visibility:visible;mso-wrap-style:square;v-text-anchor:middle" o:gfxdata="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" fillcolor="#0d1117" strokecolor="white [3212]" strokeweight="1pt"/>
+                <v:shapetype id="_x0000_t202" coordsize="21600,21600" o:spt="202" path="m,l,21600r21600,l21600,xe">
+                  <v:stroke joinstyle="miter"/>
+                  <v:path gradientshapeok="t" o:connecttype="rect"/>
+                </v:shapetype>
+                <v:shape id="Text Box 1" o:spid="_x0000_s1028" type="#_x0000_t202" style="position:absolute;left:1968;top:-5143;width:6883;height:16001;visibility:visible;mso-wrap-style:none;v-text-anchor:top" o:gfxdata="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" filled="f" stroked="f" strokeweight=".5pt">
+                  <v:textbox>
+                    <w:txbxContent>
+                      <w:p>
+                        <w:pPr>
+                          <w:rPr>
+                            <w:b/>
+                            <w:color w:val="D769CA"/>
+                            <w:sz w:val="168"/>
+                            <w:szCs w:val="168"/>
+                            <w14:shadow w14:blurRad="38100" w14:dist="38100" w14:dir="2700000" w14:sx="100000" w14:sy="100000" w14:kx="0" w14:ky="0" w14:algn="tl">
+                              <w14:schemeClr w14:val="accent5">
+                                <w14:alpha w14:val="50000"/>
+                              </w14:schemeClr>
+                            </w14:shadow>
+                            <w14:textOutline w14:w="9525" w14:cap="flat" w14:cmpd="sng" w14:algn="ctr">
+                              <w14:solidFill>
+                                <w14:schemeClr w14:val="accent5">
+                                  <w14:lumMod w14:val="75000"/>
+                                </w14:schemeClr>
+                              </w14:solidFill>
+                              <w14:prstDash w14:val="solid"/>
+                              <w14:round/>
+                            </w14:textOutline>
+                          </w:rPr>
+                        </w:pPr>
+                        <w:r>
+                          <w:rPr>
+                            <w:rFonts w:ascii="Rastanty Cortez" w:hAnsi="Rastanty Cortez"/>
+                            <w:b/>
+                            <w:noProof/>
+                            <w:color w:val="D769CA"/>
+                            <w:sz w:val="168"/>
+                            <w:szCs w:val="168"/>
+                            <w14:shadow w14:blurRad="38100" w14:dist="38100" w14:dir="2700000" w14:sx="100000" w14:sy="100000" w14:kx="0" w14:ky="0" w14:algn="tl">
+                              <w14:schemeClr w14:val="accent5">
+                                <w14:alpha w14:val="50000"/>
+                              </w14:schemeClr>
+                            </w14:shadow>
+                            <w14:textOutline w14:w="9525" w14:cap="flat" w14:cmpd="sng" w14:algn="ctr">
+                              <w14:solidFill>
+                                <w14:schemeClr w14:val="accent5">
+                                  <w14:lumMod w14:val="75000"/>
+                                </w14:schemeClr>
+                              </w14:solidFill>
+                              <w14:prstDash w14:val="solid"/>
+                              <w14:round/>
+                            </w14:textOutline>
+                          </w:rPr>
+                          <w:t>D</w:t>
+                        </w:r>
+                      </w:p>
+                    </w:txbxContent>
+                  </v:textbox>
+                </v:shape>
+                <v:shape id="Text Box 2" o:spid="_x0000_s1029" type="#_x0000_t202" style="position:absolute;left:285;top:1143;width:9055;height:4914;visibility:visible;mso-wrap-style:none;v-text-anchor:top" o:gfxdata="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" filled="f" stroked="f" strokeweight=".5pt">
+                  <v:textbox>
+                    <w:txbxContent>
+                      <w:p>
+                        <w:pPr>
+                          <w:rPr>
+                            <w:color w:val="45B0E1" w:themeColor="accent1" w:themeTint="99"/>
+                            <w14:shadow w14:blurRad="12700" w14:dist="38100" w14:dir="2700000" w14:sx="100000" w14:sy="100000" w14:kx="0" w14:ky="0" w14:algn="ctr">
+                              <w14:schemeClr w14:val="accent1">
+                                <w14:alpha w14:val="50000"/>
+                              </w14:schemeClr>
+                            </w14:shadow>
+                            <w14:textOutline w14:w="9525" w14:cap="flat" w14:cmpd="sng" w14:algn="ctr">
+                              <w14:solidFill>
+                                <w14:schemeClr w14:val="accent1">
+                                  <w14:lumMod w14:val="75000"/>
+                                </w14:schemeClr>
+                              </w14:solidFill>
+                              <w14:prstDash w14:val="solid"/>
+                              <w14:round/>
+                            </w14:textOutline>
+                          </w:rPr>
+                        </w:pPr>
+                        <w:r>
+                          <w:rPr>
+                            <w:rFonts w:ascii="Recursive Sn Lnr St Blk" w:hAnsi="Recursive Sn Lnr St Blk"/>
+                            <w:color w:val="45B0E1" w:themeColor="accent1" w:themeTint="99"/>
+                            <w:sz w:val="48"/>
+                            <w:szCs w:val="48"/>
+                            <w14:shadow w14:blurRad="12700" w14:dist="38100" w14:dir="2700000" w14:sx="100000" w14:sy="100000" w14:kx="0" w14:ky="0" w14:algn="ctr">
+                              <w14:schemeClr w14:val="accent1">
+                                <w14:alpha w14:val="50000"/>
+                              </w14:schemeClr>
+                            </w14:shadow>
+                            <w14:textOutline w14:w="9525" w14:cap="flat" w14:cmpd="sng" w14:algn="ctr">
+                              <w14:solidFill>
+                                <w14:schemeClr w14:val="accent1">
+                                  <w14:lumMod w14:val="75000"/>
+                                </w14:schemeClr>
+                              </w14:solidFill>
+                              <w14:prstDash w14:val="solid"/>
+                              <w14:round/>
+                            </w14:textOutline>
+                          </w:rPr>
+                          <w:t>TEXT</w:t>
+                        </w:r>
+                      </w:p>
+                    </w:txbxContent>
+                  </v:textbox>
+                </v:shape>
+              </v:group>
+            </w:pict>
+          </mc:Fallback>
+        </mc:AlternateContent>
+      </w:r>
+      <w:r>
+        <w:rPr>
+          <w:rFonts w:ascii="Recursive Sn Lnr St Blk" w:hAnsi="Recursive Sn Lnr St Blk"/>
+          <w:noProof/>
+        </w:rPr>
+        <mc:AlternateContent>
+          <mc:Choice Requires="wpg">
+            <w:drawing>
+              <wp:anchor distT="0" distB="0" distL="114300" distR="114300" simplePos="0" relativeHeight="251668480" behindDoc="0" locked="0" layoutInCell="1" allowOverlap="1" wp14:anchorId="09B5BB26" wp14:editId="4DCFFC7E">
                 <wp:simplePos x="0" y="0"/>
                 <wp:positionH relativeFrom="column">
                   <wp:posOffset>0</wp:posOffset>
                 </wp:positionH>
                 <wp:positionV relativeFrom="paragraph">
-                  <wp:posOffset>1028700</wp:posOffset>
+                  <wp:posOffset>1143000</wp:posOffset>
+                </wp:positionV>
+                <wp:extent cx="915035" cy="1600200"/>
+                <wp:effectExtent l="0" t="0" r="18415" b="0"/>
+                <wp:wrapNone/>
+                <wp:docPr id="1975368579" name="Group 5"/>
+                <wp:cNvGraphicFramePr/>
+                <a:graphic xmlns:a="http://schemas.openxmlformats.org/drawingml/2006/main">
+                  <a:graphicData uri="http://schemas.microsoft.com/office/word/2010/wordprocessingGroup">
+                    <wpg:wgp>
+                      <wpg:cNvGrpSpPr/>
+                      <wpg:grpSpPr>
+                        <a:xfrm>
+                          <a:off x="0" y="0"/>
+                          <a:ext cx="915035" cy="1600200"/>
+                          <a:chOff x="28575" y="-514350"/>
+                          <a:chExt cx="915035" cy="1600200"/>
+                        </a:xfrm>
+                      </wpg:grpSpPr>
+                      <wps:wsp>
+                        <wps:cNvPr id="2021916713" name="Rectangle 4"/>
+                        <wps:cNvSpPr/>
+                        <wps:spPr>
+                          <a:xfrm>
+                            <a:off x="54610" y="0"/>
+                            <a:ext cx="889000" cy="889000"/>
+                          </a:xfrm>
+                          <a:prstGeom prst="rect">
+                            <a:avLst/>
+                          </a:prstGeom>
+                          <a:solidFill>
+                            <a:schemeClr val="bg1"/>
+                          </a:solidFill>
+                          <a:ln>
+                            <a:solidFill>
+                              <a:schemeClr val="tx1"/>
+                            </a:solidFill>
+                          </a:ln>
+                        </wps:spPr>
+                        <wps:style>
+                          <a:lnRef idx="2">
+                            <a:schemeClr val="accent1">
+                              <a:shade val="15000"/>
+                            </a:schemeClr>
+                          </a:lnRef>
+                          <a:fillRef idx="1">
+                            <a:schemeClr val="accent1"/>
+                          </a:fillRef>
+                          <a:effectRef idx="0">
+                            <a:schemeClr val="accent1"/>
+                          </a:effectRef>
+                          <a:fontRef idx="minor">
+                            <a:schemeClr val="lt1"/>
+                          </a:fontRef>
+                        </wps:style>
+                        <wps:bodyPr rot="0" spcFirstLastPara="0" vertOverflow="overflow" horzOverflow="overflow" vert="horz" wrap="square" lIns="91440" tIns="45720" rIns="91440" bIns="45720" numCol="1" spcCol="0" rtlCol="0" fromWordArt="0" anchor="ctr" anchorCtr="0" forceAA="0" compatLnSpc="1">
+                          <a:prstTxWarp prst="textNoShape">
+                            <a:avLst/>
+                          </a:prstTxWarp>
+                          <a:noAutofit/>
+                        </wps:bodyPr>
+                      </wps:wsp>
+                      <wps:wsp>
+                        <wps:cNvPr id="1705313011" name="Text Box 1"/>
+                        <wps:cNvSpPr txBox="1"/>
+                        <wps:spPr>
+                          <a:xfrm>
+                            <a:off x="196850" y="-514350"/>
+                            <a:ext cx="688340" cy="1600200"/>
+                          </a:xfrm>
+                          <a:prstGeom prst="rect">
+                            <a:avLst/>
+                          </a:prstGeom>
+                          <a:noFill/>
+                          <a:ln w="6350">
+                            <a:noFill/>
+                          </a:ln>
+                        </wps:spPr>
+                        <wps:txbx>
+                          <w:txbxContent>
+                            <w:p>
+                              <w:pPr>
+                                <w:rPr>
+                                  <w:b/>
+                                  <w:color w:val="A02B93" w:themeColor="accent5"/>
+                                  <w:sz w:val="168"/>
+                                  <w:szCs w:val="168"/>
+                                  <w14:shadow w14:blurRad="38100" w14:dist="38100" w14:dir="2700000" w14:sx="100000" w14:sy="100000" w14:kx="0" w14:ky="0" w14:algn="tl">
+                                    <w14:schemeClr w14:val="accent5">
+                                      <w14:alpha w14:val="50000"/>
+                                      <w14:lumMod w14:val="60000"/>
+                                      <w14:lumOff w14:val="40000"/>
+                                    </w14:schemeClr>
+                                  </w14:shadow>
+                                  <w14:textOutline w14:w="9525" w14:cap="flat" w14:cmpd="sng" w14:algn="ctr">
+                                    <w14:solidFill>
+                                      <w14:schemeClr w14:val="bg1"/>
+                                    </w14:solidFill>
+                                    <w14:prstDash w14:val="solid"/>
+                                    <w14:round/>
+                                  </w14:textOutline>
+                                </w:rPr>
+                              </w:pPr>
+                              <w:r>
+                                <w:rPr>
+                                  <w:rFonts w:ascii="Rastanty Cortez" w:hAnsi="Rastanty Cortez"/>
+                                  <w:b/>
+                                  <w:noProof/>
+                                  <w:color w:val="A02B93" w:themeColor="accent5"/>
+                                  <w:sz w:val="168"/>
+                                  <w:szCs w:val="168"/>
+                                  <w14:shadow w14:blurRad="38100" w14:dist="38100" w14:dir="2700000" w14:sx="100000" w14:sy="100000" w14:kx="0" w14:ky="0" w14:algn="tl">
+                                    <w14:schemeClr w14:val="accent5">
+                                      <w14:alpha w14:val="50000"/>
+                                      <w14:lumMod w14:val="60000"/>
+                                      <w14:lumOff w14:val="40000"/>
+                                    </w14:schemeClr>
+                                  </w14:shadow>
+                                  <w14:textOutline w14:w="9525" w14:cap="flat" w14:cmpd="sng" w14:algn="ctr">
+                                    <w14:solidFill>
+                                      <w14:schemeClr w14:val="bg1"/>
+                                    </w14:solidFill>
+                                    <w14:prstDash w14:val="solid"/>
+                                    <w14:round/>
+                                  </w14:textOutline>
+                                </w:rPr>
+                                <w:t>D</w:t>
+                              </w:r>
+                            </w:p>
+                          </w:txbxContent>
+                        </wps:txbx>
+                        <wps:bodyPr rot="0" spcFirstLastPara="0" vertOverflow="overflow" horzOverflow="overflow" vert="horz" wrap="none" lIns="91440" tIns="45720" rIns="91440" bIns="45720" numCol="1" spcCol="0" rtlCol="0" fromWordArt="0" anchor="t" anchorCtr="0" forceAA="0" compatLnSpc="1">
+                          <a:prstTxWarp prst="textNoShape">
+                            <a:avLst/>
+                          </a:prstTxWarp>
+                          <a:noAutofit/>
+                        </wps:bodyPr>
+                      </wps:wsp>
+                      <wps:wsp>
+                        <wps:cNvPr id="1005414235" name="Text Box 2"/>
+                        <wps:cNvSpPr txBox="1"/>
+                        <wps:spPr>
+                          <a:xfrm>
+                            <a:off x="28575" y="114300"/>
+                            <a:ext cx="905510" cy="491490"/>
+                          </a:xfrm>
+                          <a:prstGeom prst="rect">
+                            <a:avLst/>
+                          </a:prstGeom>
+                          <a:noFill/>
+                          <a:ln w="6350">
+                            <a:noFill/>
+                          </a:ln>
+                        </wps:spPr>
+                        <wps:txbx>
+                          <w:txbxContent>
+                            <w:p>
+                              <w:pPr>
+                                <w:rPr>
+                                  <w:color w:val="45B0E1" w:themeColor="accent1" w:themeTint="99"/>
+                                  <w14:shadow w14:blurRad="12700" w14:dist="38100" w14:dir="2700000" w14:sx="100000" w14:sy="100000" w14:kx="0" w14:ky="0" w14:algn="ctr">
+                                    <w14:schemeClr w14:val="accent1">
+                                      <w14:alpha w14:val="50000"/>
+                                    </w14:schemeClr>
+                                  </w14:shadow>
+                                  <w14:textOutline w14:w="9525" w14:cap="flat" w14:cmpd="sng" w14:algn="ctr">
+                                    <w14:solidFill>
+                                      <w14:schemeClr w14:val="bg1"/>
+                                    </w14:solidFill>
+                                    <w14:prstDash w14:val="solid"/>
+                                    <w14:round/>
+                                  </w14:textOutline>
+                                </w:rPr>
+                              </w:pPr>
+                              <w:r>
+                                <w:rPr>
+                                  <w:rFonts w:ascii="Recursive Sn Lnr St Blk" w:hAnsi="Recursive Sn Lnr St Blk"/>
+                                  <w:color w:val="156082" w:themeColor="accent1"/>
+                                  <w:sz w:val="48"/>
+                                  <w:szCs w:val="48"/>
+                                  <w14:shadow w14:blurRad="12700" w14:dist="38100" w14:dir="2700000" w14:sx="100000" w14:sy="100000" w14:kx="0" w14:ky="0" w14:algn="ctr">
+                                    <w14:schemeClr w14:val="accent1">
+                                      <w14:alpha w14:val="50000"/>
+                                      <w14:lumMod w14:val="60000"/>
+                                      <w14:lumOff w14:val="40000"/>
+                                    </w14:schemeClr>
+                                  </w14:shadow>
+                                  <w14:textOutline w14:w="9525" w14:cap="flat" w14:cmpd="sng" w14:algn="ctr">
+                                    <w14:solidFill>
+                                      <w14:schemeClr w14:val="bg1"/>
+                                    </w14:solidFill>
+                                    <w14:prstDash w14:val="solid"/>
+                                    <w14:round/>
+                                  </w14:textOutline>
+                                </w:rPr>
+                                <w:t>TEXT</w:t>
+                              </w:r>
+                            </w:p>
+                          </w:txbxContent>
+                        </wps:txbx>
+                        <wps:bodyPr rot="0" spcFirstLastPara="0" vertOverflow="overflow" horzOverflow="overflow" vert="horz" wrap="none" lIns="91440" tIns="45720" rIns="91440" bIns="45720" numCol="1" spcCol="0" rtlCol="0" fromWordArt="0" anchor="t" anchorCtr="0" forceAA="0" compatLnSpc="1">
+                          <a:prstTxWarp prst="textNoShape">
+                            <a:avLst/>
+                          </a:prstTxWarp>
+                          <a:noAutofit/>
+                        </wps:bodyPr>
+                      </wps:wsp>
+                    </wpg:wgp>
+                  </a:graphicData>
+                </a:graphic>
+                <wp14:sizeRelH relativeFrom="margin">
+                  <wp14:pctWidth>0</wp14:pctWidth>
+                </wp14:sizeRelH>
+                <wp14:sizeRelV relativeFrom="margin">
+                  <wp14:pctHeight>0</wp14:pctHeight>
+                </wp14:sizeRelV>
+              </wp:anchor>
+            </w:drawing>
+          </mc:Choice>
+          <mc:Fallback>
+            <w:pict>
+              <v:group w14:anchorId="09B5BB26" id="_x0000_s1030" style="position:absolute;margin-left:0;margin-top:90pt;width:72.05pt;height:126pt;z-index:251668480;mso-width-relative:margin;mso-height-relative:margin" coordorigin="285,-5143" coordsize="9150,16002" o:gfxdata="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">
+                <v:rect id="Rectangle 4" o:spid="_x0000_s1031" style="position:absolute;left:546;width:8890;height:8890;visibility:visible;mso-wrap-style:square;v-text-anchor:middle" o:gfxdata="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" fillcolor="white [3212]" strokecolor="black [3213]" strokeweight="1pt"/>
+                <v:shape id="Text Box 1" o:spid="_x0000_s1032" type="#_x0000_t202" style="position:absolute;left:1968;top:-5143;width:6883;height:16001;visibility:visible;mso-wrap-style:none;v-text-anchor:top" o:gfxdata="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" filled="f" stroked="f" strokeweight=".5pt">
+                  <v:textbox>
+                    <w:txbxContent>
+                      <w:p>
+                        <w:pPr>
+                          <w:rPr>
+                            <w:b/>
+                            <w:color w:val="A02B93" w:themeColor="accent5"/>
+                            <w:sz w:val="168"/>
+                            <w:szCs w:val="168"/>
+                            <w14:shadow w14:blurRad="38100" w14:dist="38100" w14:dir="2700000" w14:sx="100000" w14:sy="100000" w14:kx="0" w14:ky="0" w14:algn="tl">
+                              <w14:schemeClr w14:val="accent5">
+                                <w14:alpha w14:val="50000"/>
+                                <w14:lumMod w14:val="60000"/>
+                                <w14:lumOff w14:val="40000"/>
+                              </w14:schemeClr>
+                            </w14:shadow>
+                            <w14:textOutline w14:w="9525" w14:cap="flat" w14:cmpd="sng" w14:algn="ctr">
+                              <w14:solidFill>
+                                <w14:schemeClr w14:val="bg1"/>
+                              </w14:solidFill>
+                              <w14:prstDash w14:val="solid"/>
+                              <w14:round/>
+                            </w14:textOutline>
+                          </w:rPr>
+                        </w:pPr>
+                        <w:r>
+                          <w:rPr>
+                            <w:rFonts w:ascii="Rastanty Cortez" w:hAnsi="Rastanty Cortez"/>
+                            <w:b/>
+                            <w:noProof/>
+                            <w:color w:val="A02B93" w:themeColor="accent5"/>
+                            <w:sz w:val="168"/>
+                            <w:szCs w:val="168"/>
+                            <w14:shadow w14:blurRad="38100" w14:dist="38100" w14:dir="2700000" w14:sx="100000" w14:sy="100000" w14:kx="0" w14:ky="0" w14:algn="tl">
+                              <w14:schemeClr w14:val="accent5">
+                                <w14:alpha w14:val="50000"/>
+                                <w14:lumMod w14:val="60000"/>
+                                <w14:lumOff w14:val="40000"/>
+                              </w14:schemeClr>
+                            </w14:shadow>
+                            <w14:textOutline w14:w="9525" w14:cap="flat" w14:cmpd="sng" w14:algn="ctr">
+                              <w14:solidFill>
+                                <w14:schemeClr w14:val="bg1"/>
+                              </w14:solidFill>
+                              <w14:prstDash w14:val="solid"/>
+                              <w14:round/>
+                            </w14:textOutline>
+                          </w:rPr>
+                          <w:t>D</w:t>
+                        </w:r>
+                      </w:p>
+                    </w:txbxContent>
+                  </v:textbox>
+                </v:shape>
+                <v:shape id="Text Box 2" o:spid="_x0000_s1033" type="#_x0000_t202" style="position:absolute;left:285;top:1143;width:9055;height:4914;visibility:visible;mso-wrap-style:none;v-text-anchor:top" o:gfxdata="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" filled="f" stroked="f" strokeweight=".5pt">
+                  <v:textbox>
+                    <w:txbxContent>
+                      <w:p>
+                        <w:pPr>
+                          <w:rPr>
+                            <w:color w:val="45B0E1" w:themeColor="accent1" w:themeTint="99"/>
+                            <w14:shadow w14:blurRad="12700" w14:dist="38100" w14:dir="2700000" w14:sx="100000" w14:sy="100000" w14:kx="0" w14:ky="0" w14:algn="ctr">
+                              <w14:schemeClr w14:val="accent1">
+                                <w14:alpha w14:val="50000"/>
+                              </w14:schemeClr>
+                            </w14:shadow>
+                            <w14:textOutline w14:w="9525" w14:cap="flat" w14:cmpd="sng" w14:algn="ctr">
+                              <w14:solidFill>
+                                <w14:schemeClr w14:val="bg1"/>
+                              </w14:solidFill>
+                              <w14:prstDash w14:val="solid"/>
+                              <w14:round/>
+                            </w14:textOutline>
+                          </w:rPr>
+                        </w:pPr>
+                        <w:r>
+                          <w:rPr>
+                            <w:rFonts w:ascii="Recursive Sn Lnr St Blk" w:hAnsi="Recursive Sn Lnr St Blk"/>
+                            <w:color w:val="156082" w:themeColor="accent1"/>
+                            <w:sz w:val="48"/>
+                            <w:szCs w:val="48"/>
+                            <w14:shadow w14:blurRad="12700" w14:dist="38100" w14:dir="2700000" w14:sx="100000" w14:sy="100000" w14:kx="0" w14:ky="0" w14:algn="ctr">
+                              <w14:schemeClr w14:val="accent1">
+                                <w14:alpha w14:val="50000"/>
+                                <w14:lumMod w14:val="60000"/>
+                                <w14:lumOff w14:val="40000"/>
+                              </w14:schemeClr>
+                            </w14:shadow>
+                            <w14:textOutline w14:w="9525" w14:cap="flat" w14:cmpd="sng" w14:algn="ctr">
+                              <w14:solidFill>
+                                <w14:schemeClr w14:val="bg1"/>
+                              </w14:solidFill>
+                              <w14:prstDash w14:val="solid"/>
+                              <w14:round/>
+                            </w14:textOutline>
+                          </w:rPr>
+                          <w:t>TEXT</w:t>
+                        </w:r>
+                      </w:p>
+                    </w:txbxContent>
+                  </v:textbox>
+                </v:shape>
+              </v:group>
+            </w:pict>
+          </mc:Fallback>
+        </mc:AlternateContent>
+      </w:r>
+      <w:r>
+        <w:rPr>
+          <w:rFonts w:ascii="Recursive Sn Lnr St Blk" w:hAnsi="Recursive Sn Lnr St Blk"/>
+          <w:noProof/>
+        </w:rPr>
+        <mc:AlternateContent>
+          <mc:Choice Requires="wpg">
+            <w:drawing>
+              <wp:anchor distT="0" distB="0" distL="114300" distR="114300" simplePos="0" relativeHeight="251658240" behindDoc="0" locked="0" layoutInCell="1" allowOverlap="1" wp14:anchorId="7ABB8272" wp14:editId="0001F115">
+                <wp:simplePos x="0" y="0"/>
+                <wp:positionH relativeFrom="column">
+                  <wp:posOffset>0</wp:posOffset>
+                </wp:positionH>
+                <wp:positionV relativeFrom="paragraph">
+                  <wp:posOffset>0</wp:posOffset>
+                </wp:positionV>
+                <wp:extent cx="928370" cy="889000"/>
+                <wp:effectExtent l="0" t="0" r="5080" b="25400"/>
+                <wp:wrapNone/>
+                <wp:docPr id="194353269" name="Group 5"/>
+                <wp:cNvGraphicFramePr/>
+                <a:graphic xmlns:a="http://schemas.openxmlformats.org/drawingml/2006/main">
+                  <a:graphicData uri="http://schemas.microsoft.com/office/word/2010/wordprocessingGroup">
+                    <wpg:wgp>
+                      <wpg:cNvGrpSpPr/>
+                      <wpg:grpSpPr>
+                        <a:xfrm>
+                          <a:off x="0" y="0"/>
+                          <a:ext cx="928370" cy="889000"/>
+                          <a:chOff x="28575" y="0"/>
+                          <a:chExt cx="928370" cy="889000"/>
+                        </a:xfrm>
+                      </wpg:grpSpPr>
+                      <wps:wsp>
+                        <wps:cNvPr id="1646028744" name="Rectangle 4"/>
+                        <wps:cNvSpPr/>
+                        <wps:spPr>
+                          <a:xfrm>
+                            <a:off x="54610" y="0"/>
+                            <a:ext cx="889000" cy="889000"/>
+                          </a:xfrm>
+                          <a:prstGeom prst="rect">
+                            <a:avLst/>
+                          </a:prstGeom>
+                          <a:solidFill>
+                            <a:schemeClr val="bg1"/>
+                          </a:solidFill>
+                        </wps:spPr>
+                        <wps:style>
+                          <a:lnRef idx="2">
+                            <a:schemeClr val="accent1">
+                              <a:shade val="15000"/>
+                            </a:schemeClr>
+                          </a:lnRef>
+                          <a:fillRef idx="1">
+                            <a:schemeClr val="accent1"/>
+                          </a:fillRef>
+                          <a:effectRef idx="0">
+                            <a:schemeClr val="accent1"/>
+                          </a:effectRef>
+                          <a:fontRef idx="minor">
+                            <a:schemeClr val="lt1"/>
+                          </a:fontRef>
+                        </wps:style>
+                        <wps:bodyPr rot="0" spcFirstLastPara="0" vertOverflow="overflow" horzOverflow="overflow" vert="horz" wrap="square" lIns="91440" tIns="45720" rIns="91440" bIns="45720" numCol="1" spcCol="0" rtlCol="0" fromWordArt="0" anchor="ctr" anchorCtr="0" forceAA="0" compatLnSpc="1">
+                          <a:prstTxWarp prst="textNoShape">
+                            <a:avLst/>
+                          </a:prstTxWarp>
+                          <a:noAutofit/>
+                        </wps:bodyPr>
+                      </wps:wsp>
+                      <wps:wsp>
+                        <wps:cNvPr id="241036885" name="Text Box 1"/>
+                        <wps:cNvSpPr txBox="1"/>
+                        <wps:spPr>
+                          <a:xfrm>
+                            <a:off x="28575" y="193675"/>
+                            <a:ext cx="928370" cy="674370"/>
+                          </a:xfrm>
+                          <a:prstGeom prst="rect">
+                            <a:avLst/>
+                          </a:prstGeom>
+                          <a:noFill/>
+                          <a:ln w="6350">
+                            <a:noFill/>
+                          </a:ln>
+                        </wps:spPr>
+                        <wps:txbx>
+                          <w:txbxContent>
+                            <w:p>
+                              <w:pPr>
+                                <w:rPr>
+                                  <w:b/>
+                                  <w:color w:val="A02B93" w:themeColor="accent5"/>
+                                  <w:sz w:val="56"/>
+                                  <w:szCs w:val="56"/>
+                                  <w14:shadow w14:blurRad="12700" w14:dist="38100" w14:dir="2700000" w14:sx="100000" w14:sy="100000" w14:kx="0" w14:ky="0" w14:algn="tl">
+                                    <w14:schemeClr w14:val="accent5">
+                                      <w14:alpha w14:val="50000"/>
+                                      <w14:lumMod w14:val="60000"/>
+                                      <w14:lumOff w14:val="40000"/>
+                                    </w14:schemeClr>
+                                  </w14:shadow>
+                                  <w14:textOutline w14:w="3175" w14:cap="flat" w14:cmpd="sng" w14:algn="ctr">
+                                    <w14:solidFill>
+                                      <w14:schemeClr w14:val="bg1"/>
+                                    </w14:solidFill>
+                                    <w14:prstDash w14:val="solid"/>
+                                    <w14:round/>
+                                  </w14:textOutline>
+                                </w:rPr>
+                              </w:pPr>
+                              <w:r>
+                                <w:rPr>
+                                  <w:rFonts w:ascii="Rastanty Cortez" w:hAnsi="Rastanty Cortez"/>
+                                  <w:b/>
+                                  <w:noProof/>
+                                  <w:color w:val="A02B93" w:themeColor="accent5"/>
+                                  <w:sz w:val="56"/>
+                                  <w:szCs w:val="56"/>
+                                  <w14:shadow w14:blurRad="12700" w14:dist="38100" w14:dir="2700000" w14:sx="100000" w14:sy="100000" w14:kx="0" w14:ky="0" w14:algn="tl">
+                                    <w14:schemeClr w14:val="accent5">
+                                      <w14:alpha w14:val="50000"/>
+                                      <w14:lumMod w14:val="60000"/>
+                                      <w14:lumOff w14:val="40000"/>
+                                    </w14:schemeClr>
+                                  </w14:shadow>
+                                  <w14:textOutline w14:w="3175" w14:cap="flat" w14:cmpd="sng" w14:algn="ctr">
+                                    <w14:solidFill>
+                                      <w14:schemeClr w14:val="bg1"/>
+                                    </w14:solidFill>
+                                    <w14:prstDash w14:val="solid"/>
+                                    <w14:round/>
+                                  </w14:textOutline>
+                                </w:rPr>
+                                <w:t>Decorator</w:t>
+                              </w:r>
+                            </w:p>
+                          </w:txbxContent>
+                        </wps:txbx>
+                        <wps:bodyPr rot="0" spcFirstLastPara="0" vertOverflow="overflow" horzOverflow="overflow" vert="horz" wrap="none" lIns="91440" tIns="45720" rIns="91440" bIns="45720" numCol="1" spcCol="0" rtlCol="0" fromWordArt="0" anchor="t" anchorCtr="0" forceAA="0" compatLnSpc="1">
+                          <a:prstTxWarp prst="textNoShape">
+                            <a:avLst/>
+                          </a:prstTxWarp>
+                          <a:noAutofit/>
+                        </wps:bodyPr>
+                      </wps:wsp>
+                      <wps:wsp>
+                        <wps:cNvPr id="1799231037" name="Text Box 2"/>
+                        <wps:cNvSpPr txBox="1"/>
+                        <wps:spPr>
+                          <a:xfrm>
+                            <a:off x="38100" y="28575"/>
+                            <a:ext cx="905510" cy="491490"/>
+                          </a:xfrm>
+                          <a:prstGeom prst="rect">
+                            <a:avLst/>
+                          </a:prstGeom>
+                          <a:noFill/>
+                          <a:ln w="6350">
+                            <a:noFill/>
+                          </a:ln>
+                        </wps:spPr>
+                        <wps:txbx>
+                          <w:txbxContent>
+                            <w:p>
+                              <w:pPr>
+                                <w:rPr>
+                                  <w:color w:val="156082" w:themeColor="accent1"/>
+                                  <w14:shadow w14:blurRad="12700" w14:dist="38100" w14:dir="2700000" w14:sx="100000" w14:sy="100000" w14:kx="0" w14:ky="0" w14:algn="ctr">
+                                    <w14:schemeClr w14:val="accent1">
+                                      <w14:alpha w14:val="50000"/>
+                                      <w14:lumMod w14:val="60000"/>
+                                      <w14:lumOff w14:val="40000"/>
+                                    </w14:schemeClr>
+                                  </w14:shadow>
+                                  <w14:textOutline w14:w="0" w14:cap="flat" w14:cmpd="sng" w14:algn="ctr">
+                                    <w14:noFill/>
+                                    <w14:prstDash w14:val="solid"/>
+                                    <w14:round/>
+                                  </w14:textOutline>
+                                </w:rPr>
+                              </w:pPr>
+                              <w:r>
+                                <w:rPr>
+                                  <w:rFonts w:ascii="Recursive Sn Lnr St Blk" w:hAnsi="Recursive Sn Lnr St Blk"/>
+                                  <w:color w:val="156082" w:themeColor="accent1"/>
+                                  <w:sz w:val="48"/>
+                                  <w:szCs w:val="48"/>
+                                  <w14:shadow w14:blurRad="12700" w14:dist="38100" w14:dir="2700000" w14:sx="100000" w14:sy="100000" w14:kx="0" w14:ky="0" w14:algn="ctr">
+                                    <w14:schemeClr w14:val="accent1">
+                                      <w14:alpha w14:val="50000"/>
+                                      <w14:lumMod w14:val="60000"/>
+                                      <w14:lumOff w14:val="40000"/>
+                                    </w14:schemeClr>
+                                  </w14:shadow>
+                                  <w14:textOutline w14:w="0" w14:cap="flat" w14:cmpd="sng" w14:algn="ctr">
+                                    <w14:noFill/>
+                                    <w14:prstDash w14:val="solid"/>
+                                    <w14:round/>
+                                  </w14:textOutline>
+                                </w:rPr>
+                                <w:t>TEXT</w:t>
+                              </w:r>
+                            </w:p>
+                          </w:txbxContent>
+                        </wps:txbx>
+                        <wps:bodyPr rot="0" spcFirstLastPara="0" vertOverflow="overflow" horzOverflow="overflow" vert="horz" wrap="none" lIns="91440" tIns="45720" rIns="91440" bIns="45720" numCol="1" spcCol="0" rtlCol="0" fromWordArt="0" anchor="t" anchorCtr="0" forceAA="0" compatLnSpc="1">
+                          <a:prstTxWarp prst="textNoShape">
+                            <a:avLst/>
+                          </a:prstTxWarp>
+                          <a:noAutofit/>
+                        </wps:bodyPr>
+                      </wps:wsp>
+                    </wpg:wgp>
+                  </a:graphicData>
+                </a:graphic>
+                <wp14:sizeRelH relativeFrom="margin">
+                  <wp14:pctWidth>0</wp14:pctWidth>
+                </wp14:sizeRelH>
+                <wp14:sizeRelV relativeFrom="margin">
+                  <wp14:pctHeight>0</wp14:pctHeight>
+                </wp14:sizeRelV>
+              </wp:anchor>
+            </w:drawing>
+          </mc:Choice>
+          <mc:Fallback>
+            <w:pict>
+              <v:group w14:anchorId="7ABB8272" id="_x0000_s1034" style="position:absolute;margin-left:0;margin-top:0;width:73.1pt;height:70pt;z-index:251658240;mso-width-relative:margin;mso-height-relative:margin" coordorigin="285" coordsize="9283,8890" o:gfxdata="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">
+                <v:rect id="Rectangle 4" o:spid="_x0000_s1035" style="position:absolute;left:546;width:8890;height:8890;visibility:visible;mso-wrap-style:square;v-text-anchor:middle" o:gfxdata="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" fillcolor="white [3212]" strokecolor="#030e13 [484]" strokeweight="1pt"/>
+                <v:shape id="Text Box 1" o:spid="_x0000_s1036" type="#_x0000_t202" style="position:absolute;left:285;top:1936;width:9284;height:6744;visibility:visible;mso-wrap-style:none;v-text-anchor:top" o:gfxdata="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" filled="f" stroked="f" strokeweight=".5pt">
+                  <v:textbox>
+                    <w:txbxContent>
+                      <w:p>
+                        <w:pPr>
+                          <w:rPr>
+                            <w:b/>
+                            <w:color w:val="A02B93" w:themeColor="accent5"/>
+                            <w:sz w:val="56"/>
+                            <w:szCs w:val="56"/>
+                            <w14:shadow w14:blurRad="12700" w14:dist="38100" w14:dir="2700000" w14:sx="100000" w14:sy="100000" w14:kx="0" w14:ky="0" w14:algn="tl">
+                              <w14:schemeClr w14:val="accent5">
+                                <w14:alpha w14:val="50000"/>
+                                <w14:lumMod w14:val="60000"/>
+                                <w14:lumOff w14:val="40000"/>
+                              </w14:schemeClr>
+                            </w14:shadow>
+                            <w14:textOutline w14:w="3175" w14:cap="flat" w14:cmpd="sng" w14:algn="ctr">
+                              <w14:solidFill>
+                                <w14:schemeClr w14:val="bg1"/>
+                              </w14:solidFill>
+                              <w14:prstDash w14:val="solid"/>
+                              <w14:round/>
+                            </w14:textOutline>
+                          </w:rPr>
+                        </w:pPr>
+                        <w:r>
+                          <w:rPr>
+                            <w:rFonts w:ascii="Rastanty Cortez" w:hAnsi="Rastanty Cortez"/>
+                            <w:b/>
+                            <w:noProof/>
+                            <w:color w:val="A02B93" w:themeColor="accent5"/>
+                            <w:sz w:val="56"/>
+                            <w:szCs w:val="56"/>
+                            <w14:shadow w14:blurRad="12700" w14:dist="38100" w14:dir="2700000" w14:sx="100000" w14:sy="100000" w14:kx="0" w14:ky="0" w14:algn="tl">
+                              <w14:schemeClr w14:val="accent5">
+                                <w14:alpha w14:val="50000"/>
+                                <w14:lumMod w14:val="60000"/>
+                                <w14:lumOff w14:val="40000"/>
+                              </w14:schemeClr>
+                            </w14:shadow>
+                            <w14:textOutline w14:w="3175" w14:cap="flat" w14:cmpd="sng" w14:algn="ctr">
+                              <w14:solidFill>
+                                <w14:schemeClr w14:val="bg1"/>
+                              </w14:solidFill>
+                              <w14:prstDash w14:val="solid"/>
+                              <w14:round/>
+                            </w14:textOutline>
+                          </w:rPr>
+                          <w:t>Decorator</w:t>
+                        </w:r>
+                      </w:p>
+                    </w:txbxContent>
+                  </v:textbox>
+                </v:shape>
+                <v:shape id="Text Box 2" o:spid="_x0000_s1037" type="#_x0000_t202" style="position:absolute;left:381;top:285;width:9055;height:4915;visibility:visible;mso-wrap-style:none;v-text-anchor:top" o:gfxdata="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" filled="f" stroked="f" strokeweight=".5pt">
+                  <v:textbox>
+                    <w:txbxContent>
+                      <w:p>
+                        <w:pPr>
+                          <w:rPr>
+                            <w:color w:val="156082" w:themeColor="accent1"/>
+                            <w14:shadow w14:blurRad="12700" w14:dist="38100" w14:dir="2700000" w14:sx="100000" w14:sy="100000" w14:kx="0" w14:ky="0" w14:algn="ctr">
+                              <w14:schemeClr w14:val="accent1">
+                                <w14:alpha w14:val="50000"/>
+                                <w14:lumMod w14:val="60000"/>
+                                <w14:lumOff w14:val="40000"/>
+                              </w14:schemeClr>
+                            </w14:shadow>
+                            <w14:textOutline w14:w="0" w14:cap="flat" w14:cmpd="sng" w14:algn="ctr">
+                              <w14:noFill/>
+                              <w14:prstDash w14:val="solid"/>
+                              <w14:round/>
+                            </w14:textOutline>
+                          </w:rPr>
+                        </w:pPr>
+                        <w:r>
+                          <w:rPr>
+                            <w:rFonts w:ascii="Recursive Sn Lnr St Blk" w:hAnsi="Recursive Sn Lnr St Blk"/>
+                            <w:color w:val="156082" w:themeColor="accent1"/>
+                            <w:sz w:val="48"/>
+                            <w:szCs w:val="48"/>
+                            <w14:shadow w14:blurRad="12700" w14:dist="38100" w14:dir="2700000" w14:sx="100000" w14:sy="100000" w14:kx="0" w14:ky="0" w14:algn="ctr">
+                              <w14:schemeClr w14:val="accent1">
+                                <w14:alpha w14:val="50000"/>
+                                <w14:lumMod w14:val="60000"/>
+                                <w14:lumOff w14:val="40000"/>
+                              </w14:schemeClr>
+                            </w14:shadow>
+                            <w14:textOutline w14:w="0" w14:cap="flat" w14:cmpd="sng" w14:algn="ctr">
+                              <w14:noFill/>
+                              <w14:prstDash w14:val="solid"/>
+                              <w14:round/>
+                            </w14:textOutline>
+                          </w:rPr>
+                          <w:t>TEXT</w:t>
+                        </w:r>
+                      </w:p>
+                    </w:txbxContent>
+                  </v:textbox>
+                </v:shape>
+              </v:group>
+            </w:pict>
+          </mc:Fallback>
+        </mc:AlternateContent>
+      </w:r>
+      <w:r>
+        <w:rPr>
+          <w:rFonts w:ascii="Recursive Sn Lnr St Blk" w:hAnsi="Recursive Sn Lnr St Blk"/>
+          <w:noProof/>
+        </w:rPr>
+        <mc:AlternateContent>
+          <mc:Choice Requires="wpg">
+            <w:drawing>
+              <wp:anchor distT="0" distB="0" distL="114300" distR="114300" simplePos="0" relativeHeight="251660288" behindDoc="0" locked="0" layoutInCell="1" allowOverlap="1" wp14:anchorId="67982596" wp14:editId="37637726">
+                <wp:simplePos x="0" y="0"/>
+                <wp:positionH relativeFrom="column">
+                  <wp:posOffset>1143000</wp:posOffset>
+                </wp:positionH>
+                <wp:positionV relativeFrom="paragraph">
+                  <wp:posOffset>0</wp:posOffset>
                 </wp:positionV>
                 <wp:extent cx="928370" cy="889000"/>
                 <wp:effectExtent l="0" t="0" r="5080" b="25400"/>
@@ -239,13 +1273,9 @@
           </mc:Choice>
           <mc:Fallback>
             <w:pict>
-              <v:group w14:anchorId="67982596" id="Group 5" o:spid="_x0000_s1026" style="position:absolute;margin-left:0;margin-top:81pt;width:73.1pt;height:70pt;z-index:251662336;mso-width-relative:margin;mso-height-relative:margin" coordorigin="285" coordsize="9283,8890" o:gfxdata="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">
-                <v:rect id="Rectangle 4" o:spid="_x0000_s1027" style="position:absolute;left:546;width:8890;height:8890;visibility:visible;mso-wrap-style:square;v-text-anchor:middle" o:gfxdata="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" fillcolor="#0d1117" strokecolor="white [3212]" strokeweight="1pt"/>
-                <v:shapetype id="_x0000_t202" coordsize="21600,21600" o:spt="202" path="m,l,21600r21600,l21600,xe">
-                  <v:stroke joinstyle="miter"/>
-                  <v:path gradientshapeok="t" o:connecttype="rect"/>
-                </v:shapetype>
-                <v:shape id="Text Box 1" o:spid="_x0000_s1028" type="#_x0000_t202" style="position:absolute;left:285;top:1936;width:9284;height:6744;visibility:visible;mso-wrap-style:none;v-text-anchor:top" o:gfxdata="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" filled="f" stroked="f" strokeweight=".5pt">
+              <v:group w14:anchorId="67982596" id="_x0000_s1038" style="position:absolute;margin-left:90pt;margin-top:0;width:73.1pt;height:70pt;z-index:251660288;mso-width-relative:margin;mso-height-relative:margin" coordorigin="285" coordsize="9283,8890" o:gfxdata="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">
+                <v:rect id="Rectangle 4" o:spid="_x0000_s1039" style="position:absolute;left:546;width:8890;height:8890;visibility:visible;mso-wrap-style:square;v-text-anchor:middle" o:gfxdata="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" fillcolor="#0d1117" strokecolor="white [3212]" strokeweight="1pt"/>
+                <v:shape id="Text Box 1" o:spid="_x0000_s1040" type="#_x0000_t202" style="position:absolute;left:285;top:1936;width:9284;height:6744;visibility:visible;mso-wrap-style:none;v-text-anchor:top" o:gfxdata="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" filled="f" stroked="f" strokeweight=".5pt">
                   <v:textbox>
                     <w:txbxContent>
                       <w:p>
@@ -300,7 +1330,7 @@
                     </w:txbxContent>
                   </v:textbox>
                 </v:shape>
-                <v:shape id="Text Box 2" o:spid="_x0000_s1029" type="#_x0000_t202" style="position:absolute;left:381;top:285;width:9055;height:4915;visibility:visible;mso-wrap-style:none;v-text-anchor:top" o:gfxdata="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" filled="f" stroked="f" strokeweight=".5pt">
+                <v:shape id="Text Box 2" o:spid="_x0000_s1041" type="#_x0000_t202" style="position:absolute;left:381;top:285;width:9055;height:4915;visibility:visible;mso-wrap-style:none;v-text-anchor:top" o:gfxdata="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" filled="f" stroked="f" strokeweight=".5pt">
                   <v:textbox>
                     <w:txbxContent>
                       <w:p>
@@ -328,342 +1358,6 @@
                             <w14:shadow w14:blurRad="12700" w14:dist="38100" w14:dir="2700000" w14:sx="100000" w14:sy="100000" w14:kx="0" w14:ky="0" w14:algn="ctr">
                               <w14:schemeClr w14:val="accent1">
                                 <w14:alpha w14:val="50000"/>
-                              </w14:schemeClr>
-                            </w14:shadow>
-                            <w14:textOutline w14:w="0" w14:cap="flat" w14:cmpd="sng" w14:algn="ctr">
-                              <w14:noFill/>
-                              <w14:prstDash w14:val="solid"/>
-                              <w14:round/>
-                            </w14:textOutline>
-                          </w:rPr>
-                          <w:t>TEXT</w:t>
-                        </w:r>
-                      </w:p>
-                    </w:txbxContent>
-                  </v:textbox>
-                </v:shape>
-              </v:group>
-            </w:pict>
-          </mc:Fallback>
-        </mc:AlternateContent>
-      </w:r>
-      <w:r>
-        <w:rPr>
-          <w:rFonts w:ascii="Recursive Sn Lnr St Blk" w:hAnsi="Recursive Sn Lnr St Blk"/>
-          <w:noProof/>
-        </w:rPr>
-        <mc:AlternateContent>
-          <mc:Choice Requires="wpg">
-            <w:drawing>
-              <wp:anchor distT="0" distB="0" distL="114300" distR="114300" simplePos="0" relativeHeight="251660288" behindDoc="0" locked="0" layoutInCell="1" allowOverlap="1" wp14:anchorId="7ABB8272" wp14:editId="3F7F8681">
-                <wp:simplePos x="0" y="0"/>
-                <wp:positionH relativeFrom="column">
-                  <wp:posOffset>0</wp:posOffset>
-                </wp:positionH>
-                <wp:positionV relativeFrom="paragraph">
-                  <wp:posOffset>-28575</wp:posOffset>
-                </wp:positionV>
-                <wp:extent cx="928370" cy="889000"/>
-                <wp:effectExtent l="0" t="0" r="5080" b="25400"/>
-                <wp:wrapNone/>
-                <wp:docPr id="194353269" name="Group 5"/>
-                <wp:cNvGraphicFramePr/>
-                <a:graphic xmlns:a="http://schemas.openxmlformats.org/drawingml/2006/main">
-                  <a:graphicData uri="http://schemas.microsoft.com/office/word/2010/wordprocessingGroup">
-                    <wpg:wgp>
-                      <wpg:cNvGrpSpPr/>
-                      <wpg:grpSpPr>
-                        <a:xfrm>
-                          <a:off x="0" y="0"/>
-                          <a:ext cx="928370" cy="889000"/>
-                          <a:chOff x="28575" y="0"/>
-                          <a:chExt cx="928370" cy="889000"/>
-                        </a:xfrm>
-                      </wpg:grpSpPr>
-                      <wps:wsp>
-                        <wps:cNvPr id="1646028744" name="Rectangle 4"/>
-                        <wps:cNvSpPr/>
-                        <wps:spPr>
-                          <a:xfrm>
-                            <a:off x="54610" y="0"/>
-                            <a:ext cx="889000" cy="889000"/>
-                          </a:xfrm>
-                          <a:prstGeom prst="rect">
-                            <a:avLst/>
-                          </a:prstGeom>
-                          <a:solidFill>
-                            <a:schemeClr val="bg1"/>
-                          </a:solidFill>
-                        </wps:spPr>
-                        <wps:style>
-                          <a:lnRef idx="2">
-                            <a:schemeClr val="accent1">
-                              <a:shade val="15000"/>
-                            </a:schemeClr>
-                          </a:lnRef>
-                          <a:fillRef idx="1">
-                            <a:schemeClr val="accent1"/>
-                          </a:fillRef>
-                          <a:effectRef idx="0">
-                            <a:schemeClr val="accent1"/>
-                          </a:effectRef>
-                          <a:fontRef idx="minor">
-                            <a:schemeClr val="lt1"/>
-                          </a:fontRef>
-                        </wps:style>
-                        <wps:bodyPr rot="0" spcFirstLastPara="0" vertOverflow="overflow" horzOverflow="overflow" vert="horz" wrap="square" lIns="91440" tIns="45720" rIns="91440" bIns="45720" numCol="1" spcCol="0" rtlCol="0" fromWordArt="0" anchor="ctr" anchorCtr="0" forceAA="0" compatLnSpc="1">
-                          <a:prstTxWarp prst="textNoShape">
-                            <a:avLst/>
-                          </a:prstTxWarp>
-                          <a:noAutofit/>
-                        </wps:bodyPr>
-                      </wps:wsp>
-                      <wps:wsp>
-                        <wps:cNvPr id="241036885" name="Text Box 1"/>
-                        <wps:cNvSpPr txBox="1"/>
-                        <wps:spPr>
-                          <a:xfrm>
-                            <a:off x="28575" y="193675"/>
-                            <a:ext cx="928370" cy="674370"/>
-                          </a:xfrm>
-                          <a:prstGeom prst="rect">
-                            <a:avLst/>
-                          </a:prstGeom>
-                          <a:noFill/>
-                          <a:ln w="6350">
-                            <a:noFill/>
-                          </a:ln>
-                        </wps:spPr>
-                        <wps:txbx>
-                          <w:txbxContent>
-                            <w:p>
-                              <w:pPr>
-                                <w:rPr>
-                                  <w:b/>
-                                  <w:color w:val="A02B93" w:themeColor="accent5"/>
-                                  <w:sz w:val="56"/>
-                                  <w:szCs w:val="56"/>
-                                  <w14:shadow w14:blurRad="12700" w14:dist="38100" w14:dir="2700000" w14:sx="100000" w14:sy="100000" w14:kx="0" w14:ky="0" w14:algn="tl">
-                                    <w14:schemeClr w14:val="accent5">
-                                      <w14:alpha w14:val="50000"/>
-                                      <w14:lumMod w14:val="60000"/>
-                                      <w14:lumOff w14:val="40000"/>
-                                    </w14:schemeClr>
-                                  </w14:shadow>
-                                  <w14:textOutline w14:w="3175" w14:cap="flat" w14:cmpd="sng" w14:algn="ctr">
-                                    <w14:solidFill>
-                                      <w14:schemeClr w14:val="bg1"/>
-                                    </w14:solidFill>
-                                    <w14:prstDash w14:val="solid"/>
-                                    <w14:round/>
-                                  </w14:textOutline>
-                                </w:rPr>
-                              </w:pPr>
-                              <w:r>
-                                <w:rPr>
-                                  <w:rFonts w:ascii="Rastanty Cortez" w:hAnsi="Rastanty Cortez"/>
-                                  <w:b/>
-                                  <w:noProof/>
-                                  <w:color w:val="A02B93" w:themeColor="accent5"/>
-                                  <w:sz w:val="56"/>
-                                  <w:szCs w:val="56"/>
-                                  <w14:shadow w14:blurRad="12700" w14:dist="38100" w14:dir="2700000" w14:sx="100000" w14:sy="100000" w14:kx="0" w14:ky="0" w14:algn="tl">
-                                    <w14:schemeClr w14:val="accent5">
-                                      <w14:alpha w14:val="50000"/>
-                                      <w14:lumMod w14:val="60000"/>
-                                      <w14:lumOff w14:val="40000"/>
-                                    </w14:schemeClr>
-                                  </w14:shadow>
-                                  <w14:textOutline w14:w="3175" w14:cap="flat" w14:cmpd="sng" w14:algn="ctr">
-                                    <w14:solidFill>
-                                      <w14:schemeClr w14:val="bg1"/>
-                                    </w14:solidFill>
-                                    <w14:prstDash w14:val="solid"/>
-                                    <w14:round/>
-                                  </w14:textOutline>
-                                </w:rPr>
-                                <w:t>Decorator</w:t>
-                              </w:r>
-                            </w:p>
-                          </w:txbxContent>
-                        </wps:txbx>
-                        <wps:bodyPr rot="0" spcFirstLastPara="0" vertOverflow="overflow" horzOverflow="overflow" vert="horz" wrap="none" lIns="91440" tIns="45720" rIns="91440" bIns="45720" numCol="1" spcCol="0" rtlCol="0" fromWordArt="0" anchor="t" anchorCtr="0" forceAA="0" compatLnSpc="1">
-                          <a:prstTxWarp prst="textNoShape">
-                            <a:avLst/>
-                          </a:prstTxWarp>
-                          <a:noAutofit/>
-                        </wps:bodyPr>
-                      </wps:wsp>
-                      <wps:wsp>
-                        <wps:cNvPr id="1799231037" name="Text Box 2"/>
-                        <wps:cNvSpPr txBox="1"/>
-                        <wps:spPr>
-                          <a:xfrm>
-                            <a:off x="38100" y="28575"/>
-                            <a:ext cx="905510" cy="491490"/>
-                          </a:xfrm>
-                          <a:prstGeom prst="rect">
-                            <a:avLst/>
-                          </a:prstGeom>
-                          <a:noFill/>
-                          <a:ln w="6350">
-                            <a:noFill/>
-                          </a:ln>
-                        </wps:spPr>
-                        <wps:txbx>
-                          <w:txbxContent>
-                            <w:p>
-                              <w:pPr>
-                                <w:rPr>
-                                  <w:color w:val="156082" w:themeColor="accent1"/>
-                                  <w14:shadow w14:blurRad="12700" w14:dist="38100" w14:dir="2700000" w14:sx="100000" w14:sy="100000" w14:kx="0" w14:ky="0" w14:algn="ctr">
-                                    <w14:schemeClr w14:val="accent1">
-                                      <w14:alpha w14:val="50000"/>
-                                      <w14:lumMod w14:val="60000"/>
-                                      <w14:lumOff w14:val="40000"/>
-                                    </w14:schemeClr>
-                                  </w14:shadow>
-                                  <w14:textOutline w14:w="0" w14:cap="flat" w14:cmpd="sng" w14:algn="ctr">
-                                    <w14:noFill/>
-                                    <w14:prstDash w14:val="solid"/>
-                                    <w14:round/>
-                                  </w14:textOutline>
-                                </w:rPr>
-                              </w:pPr>
-                              <w:r>
-                                <w:rPr>
-                                  <w:rFonts w:ascii="Recursive Sn Lnr St Blk" w:hAnsi="Recursive Sn Lnr St Blk"/>
-                                  <w:color w:val="156082" w:themeColor="accent1"/>
-                                  <w:sz w:val="48"/>
-                                  <w:szCs w:val="48"/>
-                                  <w14:shadow w14:blurRad="12700" w14:dist="38100" w14:dir="2700000" w14:sx="100000" w14:sy="100000" w14:kx="0" w14:ky="0" w14:algn="ctr">
-                                    <w14:schemeClr w14:val="accent1">
-                                      <w14:alpha w14:val="50000"/>
-                                      <w14:lumMod w14:val="60000"/>
-                                      <w14:lumOff w14:val="40000"/>
-                                    </w14:schemeClr>
-                                  </w14:shadow>
-                                  <w14:textOutline w14:w="0" w14:cap="flat" w14:cmpd="sng" w14:algn="ctr">
-                                    <w14:noFill/>
-                                    <w14:prstDash w14:val="solid"/>
-                                    <w14:round/>
-                                  </w14:textOutline>
-                                </w:rPr>
-                                <w:t>TEXT</w:t>
-                              </w:r>
-                            </w:p>
-                          </w:txbxContent>
-                        </wps:txbx>
-                        <wps:bodyPr rot="0" spcFirstLastPara="0" vertOverflow="overflow" horzOverflow="overflow" vert="horz" wrap="none" lIns="91440" tIns="45720" rIns="91440" bIns="45720" numCol="1" spcCol="0" rtlCol="0" fromWordArt="0" anchor="t" anchorCtr="0" forceAA="0" compatLnSpc="1">
-                          <a:prstTxWarp prst="textNoShape">
-                            <a:avLst/>
-                          </a:prstTxWarp>
-                          <a:noAutofit/>
-                        </wps:bodyPr>
-                      </wps:wsp>
-                    </wpg:wgp>
-                  </a:graphicData>
-                </a:graphic>
-                <wp14:sizeRelH relativeFrom="margin">
-                  <wp14:pctWidth>0</wp14:pctWidth>
-                </wp14:sizeRelH>
-                <wp14:sizeRelV relativeFrom="margin">
-                  <wp14:pctHeight>0</wp14:pctHeight>
-                </wp14:sizeRelV>
-              </wp:anchor>
-            </w:drawing>
-          </mc:Choice>
-          <mc:Fallback>
-            <w:pict>
-              <v:group w14:anchorId="7ABB8272" id="_x0000_s1030" style="position:absolute;margin-left:0;margin-top:-2.25pt;width:73.1pt;height:70pt;z-index:251660288;mso-width-relative:margin;mso-height-relative:margin" coordorigin="285" coordsize="9283,8890" o:gfxdata="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">
-                <v:rect id="Rectangle 4" o:spid="_x0000_s1031" style="position:absolute;left:546;width:8890;height:8890;visibility:visible;mso-wrap-style:square;v-text-anchor:middle" o:gfxdata="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" fillcolor="white [3212]" strokecolor="#030e13 [484]" strokeweight="1pt"/>
-                <v:shape id="Text Box 1" o:spid="_x0000_s1032" type="#_x0000_t202" style="position:absolute;left:285;top:1936;width:9284;height:6744;visibility:visible;mso-wrap-style:none;v-text-anchor:top" o:gfxdata="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" filled="f" stroked="f" strokeweight=".5pt">
-                  <v:textbox>
-                    <w:txbxContent>
-                      <w:p>
-                        <w:pPr>
-                          <w:rPr>
-                            <w:b/>
-                            <w:color w:val="A02B93" w:themeColor="accent5"/>
-                            <w:sz w:val="56"/>
-                            <w:szCs w:val="56"/>
-                            <w14:shadow w14:blurRad="12700" w14:dist="38100" w14:dir="2700000" w14:sx="100000" w14:sy="100000" w14:kx="0" w14:ky="0" w14:algn="tl">
-                              <w14:schemeClr w14:val="accent5">
-                                <w14:alpha w14:val="50000"/>
-                                <w14:lumMod w14:val="60000"/>
-                                <w14:lumOff w14:val="40000"/>
-                              </w14:schemeClr>
-                            </w14:shadow>
-                            <w14:textOutline w14:w="3175" w14:cap="flat" w14:cmpd="sng" w14:algn="ctr">
-                              <w14:solidFill>
-                                <w14:schemeClr w14:val="bg1"/>
-                              </w14:solidFill>
-                              <w14:prstDash w14:val="solid"/>
-                              <w14:round/>
-                            </w14:textOutline>
-                          </w:rPr>
-                        </w:pPr>
-                        <w:r>
-                          <w:rPr>
-                            <w:rFonts w:ascii="Rastanty Cortez" w:hAnsi="Rastanty Cortez"/>
-                            <w:b/>
-                            <w:noProof/>
-                            <w:color w:val="A02B93" w:themeColor="accent5"/>
-                            <w:sz w:val="56"/>
-                            <w:szCs w:val="56"/>
-                            <w14:shadow w14:blurRad="12700" w14:dist="38100" w14:dir="2700000" w14:sx="100000" w14:sy="100000" w14:kx="0" w14:ky="0" w14:algn="tl">
-                              <w14:schemeClr w14:val="accent5">
-                                <w14:alpha w14:val="50000"/>
-                                <w14:lumMod w14:val="60000"/>
-                                <w14:lumOff w14:val="40000"/>
-                              </w14:schemeClr>
-                            </w14:shadow>
-                            <w14:textOutline w14:w="3175" w14:cap="flat" w14:cmpd="sng" w14:algn="ctr">
-                              <w14:solidFill>
-                                <w14:schemeClr w14:val="bg1"/>
-                              </w14:solidFill>
-                              <w14:prstDash w14:val="solid"/>
-                              <w14:round/>
-                            </w14:textOutline>
-                          </w:rPr>
-                          <w:t>Decorator</w:t>
-                        </w:r>
-                      </w:p>
-                    </w:txbxContent>
-                  </v:textbox>
-                </v:shape>
-                <v:shape id="Text Box 2" o:spid="_x0000_s1033" type="#_x0000_t202" style="position:absolute;left:381;top:285;width:9055;height:4915;visibility:visible;mso-wrap-style:none;v-text-anchor:top" o:gfxdata="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" filled="f" stroked="f" strokeweight=".5pt">
-                  <v:textbox>
-                    <w:txbxContent>
-                      <w:p>
-                        <w:pPr>
-                          <w:rPr>
-                            <w:color w:val="156082" w:themeColor="accent1"/>
-                            <w14:shadow w14:blurRad="12700" w14:dist="38100" w14:dir="2700000" w14:sx="100000" w14:sy="100000" w14:kx="0" w14:ky="0" w14:algn="ctr">
-                              <w14:schemeClr w14:val="accent1">
-                                <w14:alpha w14:val="50000"/>
-                                <w14:lumMod w14:val="60000"/>
-                                <w14:lumOff w14:val="40000"/>
-                              </w14:schemeClr>
-                            </w14:shadow>
-                            <w14:textOutline w14:w="0" w14:cap="flat" w14:cmpd="sng" w14:algn="ctr">
-                              <w14:noFill/>
-                              <w14:prstDash w14:val="solid"/>
-                              <w14:round/>
-                            </w14:textOutline>
-                          </w:rPr>
-                        </w:pPr>
-                        <w:r>
-                          <w:rPr>
-                            <w:rFonts w:ascii="Recursive Sn Lnr St Blk" w:hAnsi="Recursive Sn Lnr St Blk"/>
-                            <w:color w:val="156082" w:themeColor="accent1"/>
-                            <w:sz w:val="48"/>
-                            <w:szCs w:val="48"/>
-                            <w14:shadow w14:blurRad="12700" w14:dist="38100" w14:dir="2700000" w14:sx="100000" w14:sy="100000" w14:kx="0" w14:ky="0" w14:algn="ctr">
-                              <w14:schemeClr w14:val="accent1">
-                                <w14:alpha w14:val="50000"/>
-                                <w14:lumMod w14:val="60000"/>
-                                <w14:lumOff w14:val="40000"/>
                               </w14:schemeClr>
                             </w14:shadow>
                             <w14:textOutline w14:w="0" w14:cap="flat" w14:cmpd="sng" w14:algn="ctr">
@@ -1093,7 +1787,7 @@
   <w:style w:type="paragraph" w:default="1" w:styleId="Normal">
     <w:name w:val="Normal"/>
     <w:qFormat/>
-    <w:rsid w:val="004317B4"/>
+    <w:rsid w:val="00F46728"/>
   </w:style>
   <w:style w:type="character" w:default="1" w:styleId="DefaultParagraphFont">
     <w:name w:val="Default Paragraph Font"/>

</xml_diff>